<commit_message>
Discussion - on the conclusion
</commit_message>
<xml_diff>
--- a/Write up/Discussion.docx
+++ b/Write up/Discussion.docx
@@ -752,6 +752,21 @@
       </w:r>
     </w:p>
     <w:p>
+      <w:pPr>
+        <w:rPr>
+          <w:i/>
+          <w:iCs/>
+        </w:rPr>
+      </w:pPr>
+      <w:r>
+        <w:rPr>
+          <w:i/>
+          <w:iCs/>
+        </w:rPr>
+        <w:t>Cluster analysis</w:t>
+      </w:r>
+    </w:p>
+    <w:p>
       <w:r>
         <w:t xml:space="preserve">In this study we investigated the use of cluster analysis to describe Cambodia in terms of socioeconomics. </w:t>
       </w:r>
@@ -775,7 +790,13 @@
       </w:r>
       <w:proofErr w:type="spellEnd"/>
       <w:r>
-        <w:t xml:space="preserve"> Kiri, and are large, remote, and some of the least developed provinces in the country. They are home to the Eastern Plains Landscape which is one of the most important areas in SEA for biodiversity </w:t>
+        <w:t xml:space="preserve"> Kiri </w:t>
+      </w:r>
+      <w:r>
+        <w:t>which</w:t>
+      </w:r>
+      <w:r>
+        <w:t xml:space="preserve"> are large, remote, and some of the least developed provinces in the country. They are home to the Eastern Plains Landscape which is one of the most important areas in SEA for biodiversity </w:t>
       </w:r>
       <w:r>
         <w:fldChar w:fldCharType="begin"/>
@@ -853,10 +874,20 @@
         <w:fldChar w:fldCharType="end"/>
       </w:r>
       <w:r>
-        <w:t>. Conversely, cluster 3 contains the capital city of Phnom Penh and the surrounding provinces which are the hubs for industry and economic activity (such as the garment sector</w:t>
-      </w:r>
-      <w:r>
-        <w:t xml:space="preserve">). Cluster 5 is interesting because it contains the largest number of provinces out of all the clusters. The expectation was that the provinces that most closely resembled cluster 1 (i.e., large, rural provinces with high forest cover) such as Stung </w:t>
+        <w:t xml:space="preserve">. Conversely, cluster 3 </w:t>
+      </w:r>
+      <w:r>
+        <w:t xml:space="preserve">has the lowest levels of forest cover and </w:t>
+      </w:r>
+      <w:r>
+        <w:t>contains the capital city of Phnom Penh and the surrounding provinces which are the hubs for industry and economic activity (such as the garment sector</w:t>
+      </w:r>
+      <w:r>
+        <w:t xml:space="preserve">). Cluster 5 is interesting because it contains the largest number of provinces. The expectation was that the provinces that most closely resembled cluster 1 (i.e., large, </w:t>
+      </w:r>
+      <w:r>
+        <w:lastRenderedPageBreak/>
+        <w:t xml:space="preserve">rural provinces with high forest cover) such as Stung </w:t>
       </w:r>
       <w:proofErr w:type="spellStart"/>
       <w:r>
@@ -872,11 +903,7 @@
       </w:r>
       <w:proofErr w:type="spellEnd"/>
       <w:r>
-        <w:t xml:space="preserve">, and Koh Kong, would have been clustered either with cluster 1, or within a separate cluster. However, they were clustered with the central belt </w:t>
-      </w:r>
-      <w:r>
-        <w:lastRenderedPageBreak/>
-        <w:t xml:space="preserve">of provinces (e.g., Kampong </w:t>
+        <w:t xml:space="preserve">, and Koh Kong, would have been clustered either with cluster 1, or within a separate cluster. However, they were clustered with the central belt of provinces (e.g., Kampong </w:t>
       </w:r>
       <w:proofErr w:type="spellStart"/>
       <w:r>
@@ -900,7 +927,361 @@
       </w:r>
       <w:proofErr w:type="spellEnd"/>
       <w:r>
-        <w:t xml:space="preserve">, and Koh Kong within this cluster and the resulting cluster typologies, suggests that there has been some success in increasing the socioeconomic status of rural, highly forested provinces without excessive loss of forest cover.  </w:t>
+        <w:t>, and Koh Kong within this cluster and the resulting cluster typologies, suggest that there has been some success in increasing the socioeconomic status of rural, highly forested provinces without excessive loss of forest cover.</w:t>
+      </w:r>
+    </w:p>
+    <w:p>
+      <w:r>
+        <w:t xml:space="preserve">The advantage of clustering techniques such as UPGMA is that although there are metrics that can suggest optimal numbers of clusters, the researcher can select the number of clusters that is most useful for their particular investigation </w:t>
+      </w:r>
+      <w:r>
+        <w:fldChar w:fldCharType="begin"/>
+      </w:r>
+      <w:r>
+        <w:instrText xml:space="preserve"> ADDIN ZOTERO_ITEM CSL_CITATION {"citationID":"GlYfBTQp","properties":{"formattedCitation":"(Borcard et al., 2018)","plainCitation":"(Borcard et al., 2018)","noteIndex":0},"citationItems":[{"id":2706,"uris":["http://zotero.org/users/2170232/items/5WYR7AXF"],"uri":["http://zotero.org/users/2170232/items/5WYR7AXF"],"itemData":{"id":2706,"type":"chapter","abstract":"In most cases, data exploration and the computation of association matrices are preliminary steps towards deeper analyses. In this chapter you will go further by experimenting one of the large groups of analytical methods used in ecology: clustering. Practically, you will learn how to choose among various clustering methods and compute them, apply these techniques to the Doubs River data to identify groups of sites and fish species. You will also explore two methods of constrained clustering, a powerful modelling approach where the clustering process is constrained by an external data set.","collection-title":"Use R!","container-title":"Numerical Ecology with R","event-place":"Cham","ISBN":"978-3-319-71404-2","language":"en","note":"DOI: 10.1007/978-3-319-71404-2_4","page":"59-150","publisher":"Springer International Publishing","publisher-place":"Cham","source":"Springer Link","title":"Cluster Analysis","URL":"https://doi.org/10.1007/978-3-319-71404-2_4","author":[{"family":"Borcard","given":"Daniel"},{"family":"Gillet","given":"François"},{"family":"Legendre","given":"Pierre"}],"editor":[{"family":"Borcard","given":"Daniel"},{"family":"Gillet","given":"François"},{"family":"Legendre","given":"Pierre"}],"accessed":{"date-parts":[["2021",4,30]]},"issued":{"date-parts":[["2018"]]}}}],"schema":"https://github.com/citation-style-language/schema/raw/master/csl-citation.json"} </w:instrText>
+      </w:r>
+      <w:r>
+        <w:fldChar w:fldCharType="separate"/>
+      </w:r>
+      <w:r>
+        <w:rPr>
+          <w:rFonts w:ascii="Calibri" w:hAnsi="Calibri" w:cs="Calibri"/>
+        </w:rPr>
+        <w:t>(</w:t>
+      </w:r>
+      <w:proofErr w:type="spellStart"/>
+      <w:r>
+        <w:rPr>
+          <w:rFonts w:ascii="Calibri" w:hAnsi="Calibri" w:cs="Calibri"/>
+        </w:rPr>
+        <w:t>Borcard</w:t>
+      </w:r>
+      <w:proofErr w:type="spellEnd"/>
+      <w:r>
+        <w:rPr>
+          <w:rFonts w:ascii="Calibri" w:hAnsi="Calibri" w:cs="Calibri"/>
+        </w:rPr>
+        <w:t xml:space="preserve"> et al., 2018)</w:t>
+      </w:r>
+      <w:r>
+        <w:fldChar w:fldCharType="end"/>
+      </w:r>
+      <w:r>
+        <w:t xml:space="preserve">. </w:t>
+      </w:r>
+      <w:r>
+        <w:t>Unlike statistical models, c</w:t>
+      </w:r>
+      <w:r>
+        <w:t xml:space="preserve">luster analysis does not produce </w:t>
+      </w:r>
+      <w:r>
+        <w:t xml:space="preserve">estimates of effect sizes, nor can predictions be made. Nevertheless, by altering the number of clusters, investigating different clustering approaches, followed by considered exploratory analysis and plotting, a comprehensive picture of the study system can be produced. </w:t>
+      </w:r>
+      <w:r>
+        <w:t xml:space="preserve">This may be a sensible first step in a larger analysis which can increase understanding of the system before modelling approaches are decided upon. Furthermore, methods such as cluster analysis are conceptually simpler than advanced statistical and mechanistic modelling, making interpretation and explanation to non-specialist audiences, such as policy makers, simpler.  </w:t>
+      </w:r>
+      <w:r>
+        <w:t xml:space="preserve">  </w:t>
+      </w:r>
+      <w:r>
+        <w:t xml:space="preserve">  </w:t>
+      </w:r>
+      <w:r>
+        <w:t xml:space="preserve">  </w:t>
+      </w:r>
+      <w:r>
+        <w:t xml:space="preserve"> </w:t>
+      </w:r>
+      <w:r>
+        <w:t xml:space="preserve">    </w:t>
+      </w:r>
+    </w:p>
+    <w:p>
+      <w:pPr>
+        <w:rPr>
+          <w:i/>
+          <w:iCs/>
+        </w:rPr>
+      </w:pPr>
+      <w:r>
+        <w:rPr>
+          <w:i/>
+          <w:iCs/>
+        </w:rPr>
+        <w:t xml:space="preserve">Conclusion </w:t>
+      </w:r>
+    </w:p>
+    <w:p>
+      <w:r>
+        <w:t xml:space="preserve">Cambodia is a country rich in natural resources and biological diversity, and despite the targeted efforts of the Khmer Rouge regime, is also rich in cultural and social diversity and history. Once the economic powerhouse of </w:t>
+      </w:r>
+      <w:r>
+        <w:t xml:space="preserve">Indochina, </w:t>
+      </w:r>
+      <w:r>
+        <w:t xml:space="preserve">in the 1960s </w:t>
+      </w:r>
+      <w:r>
+        <w:t xml:space="preserve">Cambodia was the world’s third largest exporter of milled rice, behind only Thailand and the United States </w:t>
+      </w:r>
+      <w:r>
+        <w:fldChar w:fldCharType="begin"/>
+      </w:r>
+      <w:r>
+        <w:instrText xml:space="preserve"> ADDIN ZOTERO_ITEM CSL_CITATION {"citationID":"5hOUIiyk","properties":{"formattedCitation":"(Hughes and Un, 2011)","plainCitation":"(Hughes and Un, 2011)","noteIndex":0},"citationItems":[{"id":2448,"uris":["http://zotero.org/users/2170232/items/IRTUHWES"],"uri":["http://zotero.org/users/2170232/items/IRTUHWES"],"itemData":{"id":2448,"type":"report","collection-title":"NIAS Studies in Asian Topic","event-place":"Leifsgade 33, DK-2300 Copenhagen S, Denmark","number":"49","publisher":"Nordic Institute of Asian Studies","publisher-place":"Leifsgade 33, DK-2300 Copenhagen S, Denmark","title":"Cambodia's Economic Transformation","author":[{"family":"Hughes","given":"C"},{"family":"Un","given":"K"}],"issued":{"date-parts":[["2011"]]}}}],"schema":"https://github.com/citation-style-language/schema/raw/master/csl-citation.json"} </w:instrText>
+      </w:r>
+      <w:r>
+        <w:fldChar w:fldCharType="separate"/>
+      </w:r>
+      <w:r>
+        <w:rPr>
+          <w:rFonts w:ascii="Calibri" w:hAnsi="Calibri" w:cs="Calibri"/>
+        </w:rPr>
+        <w:t>(Hughes and Un, 2011)</w:t>
+      </w:r>
+      <w:r>
+        <w:fldChar w:fldCharType="end"/>
+      </w:r>
+      <w:r>
+        <w:t xml:space="preserve">. It is therefore appropriate </w:t>
+      </w:r>
+      <w:r>
+        <w:t>that political leaders are given recognition for bringing the economy from complete collapse during the civil war, to a growth rate in 2006 that was larger than any other Asian economy apart from China</w:t>
+      </w:r>
+      <w:r>
+        <w:t xml:space="preserve"> </w:t>
+      </w:r>
+      <w:r>
+        <w:fldChar w:fldCharType="begin"/>
+      </w:r>
+      <w:r>
+        <w:instrText xml:space="preserve"> ADDIN ZOTERO_ITEM CSL_CITATION {"citationID":"Qih1HAfG","properties":{"formattedCitation":"(Solcomb, 2010)","plainCitation":"(Solcomb, 2010)","noteIndex":0},"citationItems":[{"id":2762,"uris":["http://zotero.org/users/2170232/items/JRA2X9H8"],"uri":["http://zotero.org/users/2170232/items/JRA2X9H8"],"itemData":{"id":2762,"type":"book","event-place":"National University of Singapore","ISBN":"978-9971-69-499-9","publisher":"NUS Press","publisher-place":"National University of Singapore","title":"An economic histroy of Cambodia in the twentieth century","URL":"https://library.oapen.org/handle/20.500.12657/26109","author":[{"family":"Solcomb","given":"Margaret"}],"issued":{"date-parts":[["2010"]]}}}],"schema":"https://github.com/citation-style-language/schema/raw/master/csl-citation.json"} </w:instrText>
+      </w:r>
+      <w:r>
+        <w:fldChar w:fldCharType="separate"/>
+      </w:r>
+      <w:r>
+        <w:rPr>
+          <w:rFonts w:ascii="Calibri" w:hAnsi="Calibri" w:cs="Calibri"/>
+        </w:rPr>
+        <w:t>(</w:t>
+      </w:r>
+      <w:proofErr w:type="spellStart"/>
+      <w:r>
+        <w:rPr>
+          <w:rFonts w:ascii="Calibri" w:hAnsi="Calibri" w:cs="Calibri"/>
+        </w:rPr>
+        <w:t>Solcomb</w:t>
+      </w:r>
+      <w:proofErr w:type="spellEnd"/>
+      <w:r>
+        <w:rPr>
+          <w:rFonts w:ascii="Calibri" w:hAnsi="Calibri" w:cs="Calibri"/>
+        </w:rPr>
+        <w:t>, 2010)</w:t>
+      </w:r>
+      <w:r>
+        <w:fldChar w:fldCharType="end"/>
+      </w:r>
+      <w:r>
+        <w:t xml:space="preserve">. </w:t>
+      </w:r>
+      <w:r>
+        <w:t>Over the last two decades there has been significant improvements in access to services, poverty, and</w:t>
+      </w:r>
+      <w:r>
+        <w:t xml:space="preserve"> </w:t>
+      </w:r>
+      <w:r>
+        <w:t xml:space="preserve">inequality, thanks to pro-poor growth in consumption, which together pushed Cambodia’s poverty reduction well beyond the Millennium Development Goal targets </w:t>
+      </w:r>
+      <w:r>
+        <w:fldChar w:fldCharType="begin"/>
+      </w:r>
+      <w:r>
+        <w:instrText xml:space="preserve"> ADDIN ZOTERO_ITEM CSL_CITATION {"citationID":"TJ7aFEUs","properties":{"formattedCitation":"(World Bank, 2014)","plainCitation":"(World Bank, 2014)","noteIndex":0},"citationItems":[{"id":2763,"uris":["http://zotero.org/users/2170232/items/DHPTZUDX"],"uri":["http://zotero.org/users/2170232/items/DHPTZUDX"],"itemData":{"id":2763,"type":"report","event-place":"Washington DC, USA","publisher":"World Bank Group","publisher-place":"Washington DC, USA","title":"Where have all the poor gone? Cambodia poverty assessment 2013","author":[{"family":"World Bank","given":""}],"issued":{"date-parts":[["2014"]]}}}],"schema":"https://github.com/citation-style-language/schema/raw/master/csl-citation.json"} </w:instrText>
+      </w:r>
+      <w:r>
+        <w:fldChar w:fldCharType="separate"/>
+      </w:r>
+      <w:r>
+        <w:rPr>
+          <w:rFonts w:ascii="Calibri" w:hAnsi="Calibri" w:cs="Calibri"/>
+        </w:rPr>
+        <w:t>(World Bank, 2014)</w:t>
+      </w:r>
+      <w:r>
+        <w:fldChar w:fldCharType="end"/>
+      </w:r>
+      <w:r>
+        <w:t xml:space="preserve">. However, relative metrics of inequality (e.g., </w:t>
+      </w:r>
+      <w:r>
+        <w:t xml:space="preserve">Gini Index) mask the actual gap between the rich and the poor in absolute terms, which has been increasing dramatically </w:t>
+      </w:r>
+      <w:r>
+        <w:fldChar w:fldCharType="begin"/>
+      </w:r>
+      <w:r>
+        <w:instrText xml:space="preserve"> ADDIN ZOTERO_ITEM CSL_CITATION {"citationID":"sDeXuLPX","properties":{"formattedCitation":"(World Bank, 2014)","plainCitation":"(World Bank, 2014)","noteIndex":0},"citationItems":[{"id":2763,"uris":["http://zotero.org/users/2170232/items/DHPTZUDX"],"uri":["http://zotero.org/users/2170232/items/DHPTZUDX"],"itemData":{"id":2763,"type":"report","event-place":"Washington DC, USA","publisher":"World Bank Group","publisher-place":"Washington DC, USA","title":"Where have all the poor gone? Cambodia poverty assessment 2013","author":[{"family":"World Bank","given":""}],"issued":{"date-parts":[["2014"]]}}}],"schema":"https://github.com/citation-style-language/schema/raw/master/csl-citation.json"} </w:instrText>
+      </w:r>
+      <w:r>
+        <w:fldChar w:fldCharType="separate"/>
+      </w:r>
+      <w:r>
+        <w:rPr>
+          <w:rFonts w:ascii="Calibri" w:hAnsi="Calibri" w:cs="Calibri"/>
+        </w:rPr>
+        <w:t>(World Bank, 2014)</w:t>
+      </w:r>
+      <w:r>
+        <w:fldChar w:fldCharType="end"/>
+      </w:r>
+      <w:r>
+        <w:t xml:space="preserve">. There exists a very large wealth gap between urban and rural populations, and between the urban rich and urban poor, and the gaps are growing </w:t>
+      </w:r>
+      <w:r>
+        <w:fldChar w:fldCharType="begin"/>
+      </w:r>
+      <w:r>
+        <w:instrText xml:space="preserve"> ADDIN ZOTERO_ITEM CSL_CITATION {"citationID":"Jtq5ZuM0","properties":{"formattedCitation":"(Solcomb, 2010)","plainCitation":"(Solcomb, 2010)","noteIndex":0},"citationItems":[{"id":2762,"uris":["http://zotero.org/users/2170232/items/JRA2X9H8"],"uri":["http://zotero.org/users/2170232/items/JRA2X9H8"],"itemData":{"id":2762,"type":"book","event-place":"National University of Singapore","ISBN":"978-9971-69-499-9","publisher":"NUS Press","publisher-place":"National University of Singapore","title":"An economic histroy of Cambodia in the twentieth century","URL":"https://library.oapen.org/handle/20.500.12657/26109","author":[{"family":"Solcomb","given":"Margaret"}],"issued":{"date-parts":[["2010"]]}}}],"schema":"https://github.com/citation-style-language/schema/raw/master/csl-citation.json"} </w:instrText>
+      </w:r>
+      <w:r>
+        <w:fldChar w:fldCharType="separate"/>
+      </w:r>
+      <w:r>
+        <w:rPr>
+          <w:rFonts w:ascii="Calibri" w:hAnsi="Calibri" w:cs="Calibri"/>
+        </w:rPr>
+        <w:t>(</w:t>
+      </w:r>
+      <w:proofErr w:type="spellStart"/>
+      <w:r>
+        <w:rPr>
+          <w:rFonts w:ascii="Calibri" w:hAnsi="Calibri" w:cs="Calibri"/>
+        </w:rPr>
+        <w:t>Solcomb</w:t>
+      </w:r>
+      <w:proofErr w:type="spellEnd"/>
+      <w:r>
+        <w:rPr>
+          <w:rFonts w:ascii="Calibri" w:hAnsi="Calibri" w:cs="Calibri"/>
+        </w:rPr>
+        <w:t>, 2010)</w:t>
+      </w:r>
+      <w:r>
+        <w:fldChar w:fldCharType="end"/>
+      </w:r>
+      <w:r>
+        <w:t xml:space="preserve">. Some of the economic mechanisms which have vastly increased the wealth of the urban political class, whilst violating local land rights and driving deforestation, such as ELCs, have been justifiably criticized </w:t>
+      </w:r>
+      <w:r>
+        <w:fldChar w:fldCharType="begin"/>
+      </w:r>
+      <w:r>
+        <w:instrText xml:space="preserve"> ADDIN ZOTERO_ITEM CSL_CITATION {"citationID":"o6M6ApNg","properties":{"formattedCitation":"(Davis et al., 2015; Global Witness, 2013; Vrieze and Kuch, 2012)","plainCitation":"(Davis et al., 2015; Global Witness, 2013; Vrieze and Kuch, 2012)","noteIndex":0},"citationItems":[{"id":2465,"uris":["http://zotero.org/users/2170232/items/BM9FJ8GU"],"uri":["http://zotero.org/users/2170232/items/BM9FJ8GU"],"itemData":{"id":2465,"type":"article-journal","abstract":"Investment in agricultural land in the developing world has rapidly increased in the past two decades1,2,3. In Cambodia, there has been a surge in economic land concessions, in which long-term leases are provided to foreign and domestic investors for economic development. More than two million hectares4 have been leased so far, sparking debate over the consequences for local communities and the environment5. Here we combined official records of concession locations4,6 with a high-resolution data set of changes in forest cover7 to quantify the contribution of land concessions to deforestation between 2000 and 2012. We used covariate matching to control for variables other than classification as a concession that may influence forest loss. Nearly half of the area where concessions were granted between 2000 and 2012 was forested in 2000; this area then represented 12.4% of forest land cover in Cambodia. Within concessions, the annual rate of forest loss was between 29% and 105% higher than in comparable land areas outside concessions. Most of the deforestation within concessions occurred after the contract date, and whether an investor was domestic or foreign had no effect on deforestation rates. We conclude that land acquisitions can act as powerful drivers of deforestation.","container-title":"Nature Geoscience","DOI":"10.1038/ngeo2540","ISSN":"1752-0908","issue":"10","language":"en","page":"772-775","source":"www.nature.com","title":"Accelerated deforestation driven by large-scale land acquisitions in Cambodia","volume":"8","author":[{"family":"Davis","given":"Kyle Frankel"},{"family":"Yu","given":"Kailiang"},{"family":"Rulli","given":"Maria Cristina"},{"family":"Pichdara","given":"Lonn"},{"family":"D’Odorico","given":"Paolo"}],"issued":{"date-parts":[["2015"]]}}},{"id":2447,"uris":["http://zotero.org/users/2170232/items/UWK5XCYU"],"uri":["http://zotero.org/users/2170232/items/UWK5XCYU"],"itemData":{"id":2447,"type":"report","publisher":"Global Witness","title":"Rubber Barons: How Vietnamese companies and international financiers are driving a land grabbing crisis in Cambodia and Laos","title-short":"Rubber Barons","URL":"https://www.globalwitness.org/en-gb/campaigns/land-deals/rubberbarons/","author":[{"family":"Global Witness","given":""}],"issued":{"date-parts":[["2013"]]}}},{"id":2053,"uris":["http://zotero.org/users/2170232/items/C9AXILM9"],"uri":["http://zotero.org/users/2170232/items/C9AXILM9"],"itemData":{"id":2053,"type":"article-newspaper","container-title":"The Cambodia Daily","page":"4-11","title":"Carving up Cambodia: One concesion at a time","author":[{"family":"Vrieze","given":"Paul"},{"family":"Kuch","given":"Naren"}],"issued":{"date-parts":[["2012"]]}}}],"schema":"https://github.com/citation-style-language/schema/raw/master/csl-citation.json"} </w:instrText>
+      </w:r>
+      <w:r>
+        <w:fldChar w:fldCharType="separate"/>
+      </w:r>
+      <w:r>
+        <w:rPr>
+          <w:rFonts w:ascii="Calibri" w:hAnsi="Calibri" w:cs="Calibri"/>
+        </w:rPr>
+        <w:t xml:space="preserve">(Davis et al., 2015; Global Witness, 2013; </w:t>
+      </w:r>
+      <w:proofErr w:type="spellStart"/>
+      <w:r>
+        <w:rPr>
+          <w:rFonts w:ascii="Calibri" w:hAnsi="Calibri" w:cs="Calibri"/>
+        </w:rPr>
+        <w:t>Vrieze</w:t>
+      </w:r>
+      <w:proofErr w:type="spellEnd"/>
+      <w:r>
+        <w:rPr>
+          <w:rFonts w:ascii="Calibri" w:hAnsi="Calibri" w:cs="Calibri"/>
+        </w:rPr>
+        <w:t xml:space="preserve"> and </w:t>
+      </w:r>
+      <w:proofErr w:type="spellStart"/>
+      <w:r>
+        <w:rPr>
+          <w:rFonts w:ascii="Calibri" w:hAnsi="Calibri" w:cs="Calibri"/>
+        </w:rPr>
+        <w:t>Kuch</w:t>
+      </w:r>
+      <w:proofErr w:type="spellEnd"/>
+      <w:r>
+        <w:rPr>
+          <w:rFonts w:ascii="Calibri" w:hAnsi="Calibri" w:cs="Calibri"/>
+        </w:rPr>
+        <w:t>, 2012)</w:t>
+      </w:r>
+      <w:r>
+        <w:fldChar w:fldCharType="end"/>
+      </w:r>
+      <w:r>
+        <w:t xml:space="preserve">. Further land use policies such as Directive 01 and social land concessions have lacked transparency, have been poorly implemented, and have eroded protected forests </w:t>
+      </w:r>
+      <w:r>
+        <w:fldChar w:fldCharType="begin"/>
+      </w:r>
+      <w:r>
+        <w:instrText xml:space="preserve"> ADDIN ZOTERO_ITEM CSL_CITATION {"citationID":"pOG8RNNB","properties":{"formattedCitation":"(Grimsditch and Schoenberger, 2015; Milne, 2013)","plainCitation":"(Grimsditch and Schoenberger, 2015; Milne, 2013)","noteIndex":0},"citationItems":[{"id":1612,"uris":["http://zotero.org/users/2170232/items/3HW4UYHH"],"uri":["http://zotero.org/users/2170232/items/3HW4UYHH"],"itemData":{"id":1612,"type":"report","publisher":"NGO Forum","title":"New actions and existing policies: The implementation and impacts of Order 01","author":[{"family":"Grimsditch","given":"Mark"},{"family":"Schoenberger","given":"Laura"}],"issued":{"date-parts":[["2015"]]}}},{"id":2435,"uris":["http://zotero.org/users/2170232/items/EEIR9IDH"],"uri":["http://zotero.org/users/2170232/items/EEIR9IDH"],"itemData":{"id":2435,"type":"article-journal","abstract":"Two opposing land tenure policies are being implemented in upland Cambodia: indigenous communal title, the product of a decade of advocacy for indigenous rights; and Order 01, a dramatic new initiative to provide private individual titles to thousands of farmers living on state public land. This policy conflict has precipitated painful deliberations in Indigenous villages, whereby the merits of inalienable communal title must be weighed against its risks and constraints; and individual titles must be scrutinised for their potential to accelerate alienation and render frontier areas ‘legible’ for government and markets. I examine these issues through the experiences of one village in Mondulkiri, which recently ‘reconciled’ its communal title claim with the new individually motivated reforms. The village exemplifies Cambodia's commodity frontier: it is of mixed Bunong-Khmer ethnicity, and has undergone rapid deforestation and market integration since 2005. Thus, when the individual titling commenced in 2012, the already-fragile communal land claim was abandoned by 25% of its constituents. I explore how this unfolded, revealing powerful moral and racial narratives around Bunong identity and the processes of land fragmentation, commodification and alienation. I also reveal how these processes are enabled by Cambodia's predatory regime, of which Order 01 is an intimate part.","container-title":"Asia Pacific Viewpoint","DOI":"10.1111/apv.12027","ISSN":"1467-8373","issue":"3","language":"en","page":"323-339","source":"Wiley Online Library","title":"Under the leopard's skin: Land commodification and the dilemmas of Indigenous communal title in upland Cambodia","title-short":"Under the leopard's skin","volume":"54","author":[{"family":"Milne","given":"Sarah"}],"issued":{"date-parts":[["2013"]]}}}],"schema":"https://github.com/citation-style-language/schema/raw/master/csl-citation.json"} </w:instrText>
+      </w:r>
+      <w:r>
+        <w:fldChar w:fldCharType="separate"/>
+      </w:r>
+      <w:r>
+        <w:rPr>
+          <w:rFonts w:ascii="Calibri" w:hAnsi="Calibri" w:cs="Calibri"/>
+        </w:rPr>
+        <w:t>(</w:t>
+      </w:r>
+      <w:r>
+        <w:rPr>
+          <w:rFonts w:ascii="Calibri" w:hAnsi="Calibri" w:cs="Calibri"/>
+        </w:rPr>
+        <w:t xml:space="preserve">Thesis appendix, </w:t>
+      </w:r>
+      <w:proofErr w:type="spellStart"/>
+      <w:r>
+        <w:rPr>
+          <w:rFonts w:ascii="Calibri" w:hAnsi="Calibri" w:cs="Calibri"/>
+        </w:rPr>
+        <w:t>Grimsditch</w:t>
+      </w:r>
+      <w:proofErr w:type="spellEnd"/>
+      <w:r>
+        <w:rPr>
+          <w:rFonts w:ascii="Calibri" w:hAnsi="Calibri" w:cs="Calibri"/>
+        </w:rPr>
+        <w:t xml:space="preserve"> and </w:t>
+      </w:r>
+      <w:proofErr w:type="spellStart"/>
+      <w:r>
+        <w:rPr>
+          <w:rFonts w:ascii="Calibri" w:hAnsi="Calibri" w:cs="Calibri"/>
+        </w:rPr>
+        <w:t>Schoenberger</w:t>
+      </w:r>
+      <w:proofErr w:type="spellEnd"/>
+      <w:r>
+        <w:rPr>
+          <w:rFonts w:ascii="Calibri" w:hAnsi="Calibri" w:cs="Calibri"/>
+        </w:rPr>
+        <w:t>, 2015; Milne, 2013)</w:t>
+      </w:r>
+      <w:r>
+        <w:fldChar w:fldCharType="end"/>
+      </w:r>
+      <w:r>
+        <w:t>.</w:t>
+      </w:r>
+      <w:r>
+        <w:t xml:space="preserve">  </w:t>
       </w:r>
       <w:r>
         <w:t xml:space="preserve">  </w:t>
@@ -915,23 +1296,6 @@
     <w:p/>
     <w:p>
       <w:r>
-        <w:t xml:space="preserve">Cluster analysis. When the models above performed badly, we decided to try different approach. Specifically removing hypothesis testing – describe the data rather than trying to explain it. </w:t>
-      </w:r>
-      <w:r>
-        <w:t>Not enough to just keep looking at increasingly complex data - simulations and machine learning can isolate our thinking and help to increase understanding</w:t>
-      </w:r>
-      <w:r>
-        <w:t xml:space="preserve">. </w:t>
-      </w:r>
-      <w:r>
-        <w:t xml:space="preserve"> </w:t>
-      </w:r>
-      <w:r>
-        <w:t>Talk about cluster results. What can be said about the country? How do the results relate to the modelling results? What are the similarities, what are the differences? Do we learn anything new?</w:t>
-      </w:r>
-    </w:p>
-    <w:p>
-      <w:r>
         <w:t xml:space="preserve">Conclusions. </w:t>
       </w:r>
       <w:r>
@@ -954,7 +1318,11 @@
         <w:t xml:space="preserve"> papers)? </w:t>
       </w:r>
       <w:r>
-        <w:t xml:space="preserve">Linking forest cover and forest loss to economic and social factors is challenging. This is particularly true of a country like Cambodia which has changed and developed extremely rapidly over the last 30 years – does not conform to development trends of the region. The governance of the country also means that natural resource exploitation is difficult to pin down through official metrics – opaque legal mechanisms and processes (e.g. ELC allocation). Nevertheless, there are analytical tools to use. Which ones you choose will depend on the data you have and the questions you are trying to ask. Final point of optimism  - something about the Environmental </w:t>
+        <w:t xml:space="preserve">Linking forest cover and forest loss to economic and social factors is challenging. This is particularly true of a country like Cambodia which has changed and developed extremely rapidly over the last 30 years – does not conform to development trends of the region. The governance of the country also means that natural resource exploitation is difficult to pin down through official metrics – opaque legal mechanisms and processes (e.g. ELC allocation). Nevertheless, there are analytical tools to use. Which ones you choose will depend on the data you have and the questions you are trying to ask. </w:t>
+      </w:r>
+      <w:r>
+        <w:lastRenderedPageBreak/>
+        <w:t xml:space="preserve">Final point of optimism  - something about the Environmental </w:t>
       </w:r>
       <w:proofErr w:type="spellStart"/>
       <w:r>

</xml_diff>

<commit_message>
Minor updates - discussion & methods
</commit_message>
<xml_diff>
--- a/Write up/Discussion.docx
+++ b/Write up/Discussion.docx
@@ -642,8 +642,13 @@
       <w:r>
         <w:t xml:space="preserve"> </w:t>
       </w:r>
-      <w:r>
-        <w:t>a large number of random</w:t>
+      <w:proofErr w:type="gramStart"/>
+      <w:r>
+        <w:t>a large number of</w:t>
+      </w:r>
+      <w:proofErr w:type="gramEnd"/>
+      <w:r>
+        <w:t xml:space="preserve"> random</w:t>
       </w:r>
       <w:r>
         <w:t xml:space="preserve"> effect levels (between 1,317 and 1,512)</w:t>
@@ -1295,50 +1300,159 @@
     </w:p>
     <w:p/>
     <w:p>
-      <w:r>
+      <w:pPr>
+        <w:rPr>
+          <w:i/>
+          <w:iCs/>
+        </w:rPr>
+      </w:pPr>
+      <w:r>
+        <w:rPr>
+          <w:i/>
+          <w:iCs/>
+          <w:highlight w:val="lightGray"/>
+        </w:rPr>
         <w:t xml:space="preserve">Conclusions. </w:t>
       </w:r>
       <w:r>
+        <w:rPr>
+          <w:i/>
+          <w:iCs/>
+          <w:highlight w:val="lightGray"/>
+        </w:rPr>
         <w:t>What forest transition pathway is Cambodia on (</w:t>
       </w:r>
       <w:proofErr w:type="spellStart"/>
       <w:r>
+        <w:rPr>
+          <w:i/>
+          <w:iCs/>
+          <w:highlight w:val="lightGray"/>
+        </w:rPr>
         <w:t>lambin</w:t>
       </w:r>
       <w:proofErr w:type="spellEnd"/>
       <w:r>
+        <w:rPr>
+          <w:i/>
+          <w:iCs/>
+          <w:highlight w:val="lightGray"/>
+        </w:rPr>
         <w:t xml:space="preserve"> &amp; </w:t>
       </w:r>
       <w:proofErr w:type="spellStart"/>
       <w:r>
+        <w:rPr>
+          <w:i/>
+          <w:iCs/>
+          <w:highlight w:val="lightGray"/>
+        </w:rPr>
         <w:t>Meyfroidt</w:t>
       </w:r>
       <w:proofErr w:type="spellEnd"/>
       <w:r>
+        <w:rPr>
+          <w:i/>
+          <w:iCs/>
+          <w:highlight w:val="lightGray"/>
+        </w:rPr>
         <w:t xml:space="preserve"> papers)? </w:t>
       </w:r>
       <w:r>
-        <w:t xml:space="preserve">Linking forest cover and forest loss to economic and social factors is challenging. This is particularly true of a country like Cambodia which has changed and developed extremely rapidly over the last 30 years – does not conform to development trends of the region. The governance of the country also means that natural resource exploitation is difficult to pin down through official metrics – opaque legal mechanisms and processes (e.g. ELC allocation). Nevertheless, there are analytical tools to use. Which ones you choose will depend on the data you have and the questions you are trying to ask. </w:t>
-      </w:r>
-      <w:r>
+        <w:rPr>
+          <w:i/>
+          <w:iCs/>
+          <w:highlight w:val="lightGray"/>
+        </w:rPr>
+        <w:t>Linking forest cover and forest loss to economic and social factors is challenging. This is particularly true of a country like Cambodia which has changed and developed extremely rapidly over the last 30 years – does not conform to development trends of the region. The governance of the country also means that natural resource exploitation is difficult to pin down through official metrics – opaque legal mechanisms and processes (</w:t>
+      </w:r>
+      <w:proofErr w:type="gramStart"/>
+      <w:r>
+        <w:rPr>
+          <w:i/>
+          <w:iCs/>
+          <w:highlight w:val="lightGray"/>
+        </w:rPr>
+        <w:t>e.g.</w:t>
+      </w:r>
+      <w:proofErr w:type="gramEnd"/>
+      <w:r>
+        <w:rPr>
+          <w:i/>
+          <w:iCs/>
+          <w:highlight w:val="lightGray"/>
+        </w:rPr>
+        <w:t xml:space="preserve"> ELC allocation). Nevertheless, there are analytical tools to use. Which ones you choose will depend on the data you have and the questions you are trying to ask. </w:t>
+      </w:r>
+      <w:r>
+        <w:rPr>
+          <w:i/>
+          <w:iCs/>
+          <w:highlight w:val="lightGray"/>
+        </w:rPr>
         <w:lastRenderedPageBreak/>
-        <w:t xml:space="preserve">Final point of optimism  - something about the Environmental </w:t>
+        <w:t xml:space="preserve">Final point of </w:t>
+      </w:r>
+      <w:proofErr w:type="gramStart"/>
+      <w:r>
+        <w:rPr>
+          <w:i/>
+          <w:iCs/>
+          <w:highlight w:val="lightGray"/>
+        </w:rPr>
+        <w:t>optimism  -</w:t>
+      </w:r>
+      <w:proofErr w:type="gramEnd"/>
+      <w:r>
+        <w:rPr>
+          <w:i/>
+          <w:iCs/>
+          <w:highlight w:val="lightGray"/>
+        </w:rPr>
+        <w:t xml:space="preserve"> something about the Environmental </w:t>
       </w:r>
       <w:proofErr w:type="spellStart"/>
       <w:r>
+        <w:rPr>
+          <w:i/>
+          <w:iCs/>
+          <w:highlight w:val="lightGray"/>
+        </w:rPr>
         <w:t>Kuznet</w:t>
       </w:r>
       <w:proofErr w:type="spellEnd"/>
       <w:r>
+        <w:rPr>
+          <w:i/>
+          <w:iCs/>
+          <w:highlight w:val="lightGray"/>
+        </w:rPr>
         <w:t xml:space="preserve"> curve and hoping that Cambodia can reduce forest loss before </w:t>
       </w:r>
       <w:proofErr w:type="spellStart"/>
       <w:r>
+        <w:rPr>
+          <w:i/>
+          <w:iCs/>
+          <w:highlight w:val="lightGray"/>
+        </w:rPr>
         <w:t>its</w:t>
       </w:r>
       <w:proofErr w:type="spellEnd"/>
       <w:r>
-        <w:t xml:space="preserve"> too late. </w:t>
+        <w:rPr>
+          <w:i/>
+          <w:iCs/>
+          <w:highlight w:val="lightGray"/>
+        </w:rPr>
+        <w:t xml:space="preserve"> too late.</w:t>
+      </w:r>
+      <w:r>
+        <w:rPr>
+          <w:i/>
+          <w:iCs/>
+        </w:rPr>
+        <w:t xml:space="preserve"> </w:t>
       </w:r>
     </w:p>
     <w:sectPr>

</xml_diff>